<commit_message>
updated navigator and started on-board simulator node
</commit_message>
<xml_diff>
--- a/PiCopter Manual.docx
+++ b/PiCopter Manual.docx
@@ -58,6 +58,12 @@
     </w:p>
     <w:sdt>
       <w:sdtPr>
+        <w:rPr>
+          <w:rFonts w:asciiTheme="minorHAnsi" w:eastAsiaTheme="minorHAnsi" w:hAnsiTheme="minorHAnsi" w:cstheme="minorBidi"/>
+          <w:color w:val="auto"/>
+          <w:sz w:val="22"/>
+          <w:szCs w:val="22"/>
+        </w:rPr>
         <w:id w:val="-541049057"/>
         <w:docPartObj>
           <w:docPartGallery w:val="Table of Contents"/>
@@ -66,13 +72,9 @@
       </w:sdtPr>
       <w:sdtEndPr>
         <w:rPr>
-          <w:rFonts w:asciiTheme="minorHAnsi" w:eastAsiaTheme="minorHAnsi" w:hAnsiTheme="minorHAnsi" w:cstheme="minorBidi"/>
           <w:b/>
           <w:bCs/>
           <w:noProof/>
-          <w:color w:val="auto"/>
-          <w:sz w:val="22"/>
-          <w:szCs w:val="22"/>
         </w:rPr>
       </w:sdtEndPr>
       <w:sdtContent>
@@ -91,6 +93,7 @@
               <w:tab w:val="right" w:leader="dot" w:pos="9350"/>
             </w:tabs>
             <w:rPr>
+              <w:rFonts w:eastAsiaTheme="minorEastAsia"/>
               <w:noProof/>
             </w:rPr>
           </w:pPr>
@@ -103,13 +106,13 @@
           <w:r>
             <w:fldChar w:fldCharType="separate"/>
           </w:r>
-          <w:hyperlink w:anchor="_Toc55054305" w:history="1">
+          <w:hyperlink w:anchor="_Toc56850876" w:history="1">
             <w:r>
               <w:rPr>
                 <w:rStyle w:val="Hyperlink"/>
                 <w:noProof/>
               </w:rPr>
-              <w:t>1. Adresses</w:t>
+              <w:t>1. Addresses</w:t>
             </w:r>
             <w:r>
               <w:rPr>
@@ -130,7 +133,76 @@
                 <w:noProof/>
                 <w:webHidden/>
               </w:rPr>
-              <w:instrText xml:space="preserve"> PAGEREF _Toc55054305 \h </w:instrText>
+              <w:instrText xml:space="preserve"> PAGEREF _Toc56850876 \h </w:instrText>
+            </w:r>
+            <w:r>
+              <w:rPr>
+                <w:noProof/>
+                <w:webHidden/>
+              </w:rPr>
+            </w:r>
+            <w:r>
+              <w:rPr>
+                <w:noProof/>
+                <w:webHidden/>
+              </w:rPr>
+              <w:fldChar w:fldCharType="separate"/>
+            </w:r>
+            <w:r>
+              <w:rPr>
+                <w:noProof/>
+                <w:webHidden/>
+              </w:rPr>
+              <w:t>3</w:t>
+            </w:r>
+            <w:r>
+              <w:rPr>
+                <w:noProof/>
+                <w:webHidden/>
+              </w:rPr>
+              <w:fldChar w:fldCharType="end"/>
+            </w:r>
+          </w:hyperlink>
+        </w:p>
+        <w:p>
+          <w:pPr>
+            <w:pStyle w:val="TOC1"/>
+            <w:tabs>
+              <w:tab w:val="right" w:leader="dot" w:pos="9350"/>
+            </w:tabs>
+            <w:rPr>
+              <w:rFonts w:eastAsiaTheme="minorEastAsia"/>
+              <w:noProof/>
+            </w:rPr>
+          </w:pPr>
+          <w:hyperlink w:anchor="_Toc56850877" w:history="1">
+            <w:r>
+              <w:rPr>
+                <w:rStyle w:val="Hyperlink"/>
+                <w:noProof/>
+              </w:rPr>
+              <w:t>2. Motor Connections &amp; Operation</w:t>
+            </w:r>
+            <w:r>
+              <w:rPr>
+                <w:noProof/>
+                <w:webHidden/>
+              </w:rPr>
+              <w:tab/>
+            </w:r>
+            <w:r>
+              <w:rPr>
+                <w:noProof/>
+                <w:webHidden/>
+              </w:rPr>
+              <w:fldChar w:fldCharType="begin"/>
+            </w:r>
+            <w:r>
+              <w:rPr>
+                <w:noProof/>
+                <w:webHidden/>
+              </w:rPr>
+              <w:instrText xml:space="preserve"> PAGEREF _Toc56850877 \h </w:instrText>
             </w:r>
             <w:r>
               <w:rPr>
@@ -196,15 +268,12 @@
       <w:pPr>
         <w:pStyle w:val="Heading1"/>
       </w:pPr>
-      <w:bookmarkStart w:id="0" w:name="_Toc55054305"/>
+      <w:bookmarkStart w:id="0" w:name="_Toc56850876"/>
       <w:r>
         <w:lastRenderedPageBreak/>
-        <w:t xml:space="preserve">1. </w:t>
+        <w:t>1. Addresses</w:t>
       </w:r>
       <w:bookmarkEnd w:id="0"/>
-      <w:r>
-        <w:t>Addresses</w:t>
-      </w:r>
     </w:p>
     <w:p>
       <w:r>
@@ -415,17 +484,50 @@
           </w:p>
         </w:tc>
       </w:tr>
+      <w:tr>
+        <w:tc>
+          <w:tcPr>
+            <w:tcW w:w="3116" w:type="dxa"/>
+          </w:tcPr>
+          <w:p>
+            <w:r>
+              <w:t>VL</w:t>
+            </w:r>
+            <w:r>
+              <w:t>53L1X</w:t>
+            </w:r>
+          </w:p>
+        </w:tc>
+        <w:tc>
+          <w:tcPr>
+            <w:tcW w:w="3117" w:type="dxa"/>
+          </w:tcPr>
+          <w:p>
+            <w:r>
+              <w:t>I2C</w:t>
+            </w:r>
+          </w:p>
+        </w:tc>
+        <w:tc>
+          <w:tcPr>
+            <w:tcW w:w="3117" w:type="dxa"/>
+          </w:tcPr>
+          <w:p>
+            <w:r>
+              <w:t>0x29</w:t>
+            </w:r>
+          </w:p>
+        </w:tc>
+      </w:tr>
     </w:tbl>
     <w:p/>
     <w:p>
       <w:pPr>
         <w:pStyle w:val="Heading1"/>
       </w:pPr>
-      <w:r>
-        <w:t>2</w:t>
-      </w:r>
-      <w:r>
-        <w:t xml:space="preserve">. </w:t>
+      <w:bookmarkStart w:id="1" w:name="_Toc56850877"/>
+      <w:r>
+        <w:t xml:space="preserve">2. </w:t>
       </w:r>
       <w:r>
         <w:t xml:space="preserve">Motor </w:t>
@@ -436,6 +538,7 @@
       <w:r>
         <w:t xml:space="preserve"> &amp; Operation</w:t>
       </w:r>
+      <w:bookmarkEnd w:id="1"/>
     </w:p>
     <w:p>
       <w:r>

</xml_diff>

<commit_message>
Major update - added Simulation and Simulation GUI
</commit_message>
<xml_diff>
--- a/PiCopter Manual.docx
+++ b/PiCopter Manual.docx
@@ -775,15 +775,7 @@
     <w:p/>
     <w:p>
       <w:r>
-        <w:t xml:space="preserve">The ESC’s in use are </w:t>
-      </w:r>
-      <w:proofErr w:type="spellStart"/>
-      <w:r>
-        <w:t>HobbyPower</w:t>
-      </w:r>
-      <w:proofErr w:type="spellEnd"/>
-      <w:r>
-        <w:t xml:space="preserve"> 30A </w:t>
+        <w:t xml:space="preserve">The ESC’s in use are HobbyPower 30A </w:t>
       </w:r>
       <w:r>
         <w:t>Brushless Speed Controllers</w:t>
@@ -792,26 +784,10 @@
         <w:t xml:space="preserve"> (</w:t>
       </w:r>
       <w:r>
-        <w:t xml:space="preserve">2-4S </w:t>
-      </w:r>
-      <w:proofErr w:type="spellStart"/>
-      <w:r>
-        <w:t>Lipo</w:t>
-      </w:r>
-      <w:proofErr w:type="spellEnd"/>
-      <w:r>
-        <w:t xml:space="preserve"> BEC 5V/2A</w:t>
-      </w:r>
-      <w:r>
-        <w:t xml:space="preserve">) running </w:t>
-      </w:r>
-      <w:proofErr w:type="spellStart"/>
-      <w:r>
-        <w:t>SimonK</w:t>
-      </w:r>
-      <w:proofErr w:type="spellEnd"/>
-      <w:r>
-        <w:t xml:space="preserve"> firmware. </w:t>
+        <w:t>2-4S Lipo BEC 5V/2A</w:t>
+      </w:r>
+      <w:r>
+        <w:t xml:space="preserve">) running SimonK firmware. </w:t>
       </w:r>
       <w:r>
         <w:t>The Zio controller board is configured to</w:t>
@@ -820,10 +796,19 @@
         <w:t xml:space="preserve"> send 400 kHz PWM signals with variable pulse widths ranging from 1,000 to 2,000 milliseconds. A dead band between 1,000 and ~1,070 milliseconds is typically observed. </w:t>
       </w:r>
       <w:r>
-        <w:t>This results in command resolution of ~1,300 steps,</w:t>
-      </w:r>
-      <w:r>
-        <w:t xml:space="preserve"> or pulse widths of 13 milliseconds. </w:t>
+        <w:t>This results in command resolution of ~</w:t>
+      </w:r>
+      <w:r>
+        <w:t>930</w:t>
+      </w:r>
+      <w:r>
+        <w:t xml:space="preserve"> steps</w:t>
+      </w:r>
+      <w:r>
+        <w:t>.</w:t>
+      </w:r>
+      <w:r>
+        <w:t xml:space="preserve"> </w:t>
       </w:r>
     </w:p>
     <w:p/>

</xml_diff>